<commit_message>
add 3D camera architecture diagram
</commit_message>
<xml_diff>
--- a/docs/DFX800相机搭建指南.docx
+++ b/docs/DFX800相机搭建指南.docx
@@ -46,6 +46,1012 @@
         <w:rPr>
           <w:rFonts w:hint="eastAsia"/>
         </w:rPr>
+        <w:t>硬件架构</w:t>
+      </w:r>
+    </w:p>
+    <w:p/>
+    <w:p>
+      <w:r>
+        <w:rPr>
+          <w:rFonts w:hint="eastAsia"/>
+          <w:noProof/>
+        </w:rPr>
+        <mc:AlternateContent>
+          <mc:Choice Requires="wpg">
+            <w:drawing>
+              <wp:anchor distT="0" distB="0" distL="114300" distR="114300" simplePos="0" relativeHeight="251659264" behindDoc="0" locked="0" layoutInCell="1" allowOverlap="1" wp14:anchorId="5912D332" wp14:editId="0C3879C2">
+                <wp:simplePos x="0" y="0"/>
+                <wp:positionH relativeFrom="margin">
+                  <wp:posOffset>589280</wp:posOffset>
+                </wp:positionH>
+                <wp:positionV relativeFrom="paragraph">
+                  <wp:posOffset>83185</wp:posOffset>
+                </wp:positionV>
+                <wp:extent cx="4389120" cy="2362200"/>
+                <wp:effectExtent l="0" t="0" r="11430" b="19050"/>
+                <wp:wrapNone/>
+                <wp:docPr id="109" name="组合 109"/>
+                <wp:cNvGraphicFramePr/>
+                <a:graphic xmlns:a="http://schemas.openxmlformats.org/drawingml/2006/main">
+                  <a:graphicData uri="http://schemas.microsoft.com/office/word/2010/wordprocessingGroup">
+                    <wpg:wgp>
+                      <wpg:cNvGrpSpPr/>
+                      <wpg:grpSpPr>
+                        <a:xfrm>
+                          <a:off x="0" y="0"/>
+                          <a:ext cx="4389120" cy="2362200"/>
+                          <a:chOff x="0" y="0"/>
+                          <a:chExt cx="4389120" cy="2362200"/>
+                        </a:xfrm>
+                      </wpg:grpSpPr>
+                      <wps:wsp>
+                        <wps:cNvPr id="110" name="文本框 110"/>
+                        <wps:cNvSpPr txBox="1"/>
+                        <wps:spPr>
+                          <a:xfrm>
+                            <a:off x="1112520" y="1554480"/>
+                            <a:ext cx="632460" cy="266700"/>
+                          </a:xfrm>
+                          <a:prstGeom prst="rect">
+                            <a:avLst/>
+                          </a:prstGeom>
+                          <a:noFill/>
+                          <a:ln w="6350">
+                            <a:noFill/>
+                          </a:ln>
+                        </wps:spPr>
+                        <wps:txbx>
+                          <w:txbxContent>
+                            <w:p>
+                              <w:r>
+                                <w:rPr>
+                                  <w:rFonts w:hint="eastAsia"/>
+                                </w:rPr>
+                                <w:t>Trigger</w:t>
+                              </w:r>
+                            </w:p>
+                          </w:txbxContent>
+                        </wps:txbx>
+                        <wps:bodyPr rot="0" spcFirstLastPara="0" vertOverflow="overflow" horzOverflow="overflow" vert="horz" wrap="square" lIns="91440" tIns="45720" rIns="91440" bIns="45720" numCol="1" spcCol="0" rtlCol="0" fromWordArt="0" anchor="t" anchorCtr="0" forceAA="0" compatLnSpc="1">
+                          <a:prstTxWarp prst="textNoShape">
+                            <a:avLst/>
+                          </a:prstTxWarp>
+                          <a:noAutofit/>
+                        </wps:bodyPr>
+                      </wps:wsp>
+                      <wps:wsp>
+                        <wps:cNvPr id="111" name="矩形 111"/>
+                        <wps:cNvSpPr/>
+                        <wps:spPr>
+                          <a:xfrm>
+                            <a:off x="1699260" y="1485900"/>
+                            <a:ext cx="944880" cy="678180"/>
+                          </a:xfrm>
+                          <a:prstGeom prst="rect">
+                            <a:avLst/>
+                          </a:prstGeom>
+                          <a:solidFill>
+                            <a:schemeClr val="bg1"/>
+                          </a:solidFill>
+                          <a:ln>
+                            <a:solidFill>
+                              <a:schemeClr val="tx1"/>
+                            </a:solidFill>
+                          </a:ln>
+                        </wps:spPr>
+                        <wps:style>
+                          <a:lnRef idx="2">
+                            <a:schemeClr val="accent1">
+                              <a:shade val="50000"/>
+                            </a:schemeClr>
+                          </a:lnRef>
+                          <a:fillRef idx="1">
+                            <a:schemeClr val="accent1"/>
+                          </a:fillRef>
+                          <a:effectRef idx="0">
+                            <a:schemeClr val="accent1"/>
+                          </a:effectRef>
+                          <a:fontRef idx="minor">
+                            <a:schemeClr val="lt1"/>
+                          </a:fontRef>
+                        </wps:style>
+                        <wps:txbx>
+                          <w:txbxContent>
+                            <w:p>
+                              <w:pPr>
+                                <w:jc w:val="center"/>
+                                <w:rPr>
+                                  <w:color w:val="000000" w:themeColor="text1"/>
+                                </w:rPr>
+                              </w:pPr>
+                              <w:r>
+                                <w:rPr>
+                                  <w:color w:val="000000" w:themeColor="text1"/>
+                                </w:rPr>
+                                <w:t>3010</w:t>
+                              </w:r>
+                              <w:r>
+                                <w:rPr>
+                                  <w:color w:val="000000" w:themeColor="text1"/>
+                                </w:rPr>
+                                <w:t>LC</w:t>
+                              </w:r>
+                            </w:p>
+                            <w:p>
+                              <w:pPr>
+                                <w:jc w:val="center"/>
+                                <w:rPr>
+                                  <w:color w:val="000000" w:themeColor="text1"/>
+                                  <w:sz w:val="18"/>
+                                  <w:szCs w:val="21"/>
+                                </w:rPr>
+                              </w:pPr>
+                              <w:r>
+                                <w:rPr>
+                                  <w:rFonts w:hint="eastAsia"/>
+                                  <w:color w:val="000000" w:themeColor="text1"/>
+                                  <w:sz w:val="18"/>
+                                  <w:szCs w:val="21"/>
+                                </w:rPr>
+                                <w:t>投影光机</w:t>
+                              </w:r>
+                            </w:p>
+                          </w:txbxContent>
+                        </wps:txbx>
+                        <wps:bodyPr rot="0" spcFirstLastPara="0" vertOverflow="overflow" horzOverflow="overflow" vert="horz" wrap="square" lIns="91440" tIns="45720" rIns="91440" bIns="45720" numCol="1" spcCol="0" rtlCol="0" fromWordArt="0" anchor="ctr" anchorCtr="0" forceAA="0" compatLnSpc="1">
+                          <a:prstTxWarp prst="textNoShape">
+                            <a:avLst/>
+                          </a:prstTxWarp>
+                          <a:noAutofit/>
+                        </wps:bodyPr>
+                      </wps:wsp>
+                      <wps:wsp>
+                        <wps:cNvPr id="112" name="矩形 112"/>
+                        <wps:cNvSpPr/>
+                        <wps:spPr>
+                          <a:xfrm>
+                            <a:off x="220980" y="426720"/>
+                            <a:ext cx="2430780" cy="655320"/>
+                          </a:xfrm>
+                          <a:prstGeom prst="rect">
+                            <a:avLst/>
+                          </a:prstGeom>
+                          <a:solidFill>
+                            <a:schemeClr val="bg1"/>
+                          </a:solidFill>
+                          <a:ln>
+                            <a:solidFill>
+                              <a:schemeClr val="tx1"/>
+                            </a:solidFill>
+                          </a:ln>
+                        </wps:spPr>
+                        <wps:style>
+                          <a:lnRef idx="2">
+                            <a:schemeClr val="accent1">
+                              <a:shade val="50000"/>
+                            </a:schemeClr>
+                          </a:lnRef>
+                          <a:fillRef idx="1">
+                            <a:schemeClr val="accent1"/>
+                          </a:fillRef>
+                          <a:effectRef idx="0">
+                            <a:schemeClr val="accent1"/>
+                          </a:effectRef>
+                          <a:fontRef idx="minor">
+                            <a:schemeClr val="lt1"/>
+                          </a:fontRef>
+                        </wps:style>
+                        <wps:txbx>
+                          <w:txbxContent>
+                            <w:p>
+                              <w:pPr>
+                                <w:jc w:val="center"/>
+                                <w:rPr>
+                                  <w:color w:val="000000" w:themeColor="text1"/>
+                                </w:rPr>
+                              </w:pPr>
+                              <w:r>
+                                <w:rPr>
+                                  <w:color w:val="000000" w:themeColor="text1"/>
+                                </w:rPr>
+                                <w:t>Jetson Nano</w:t>
+                              </w:r>
+                            </w:p>
+                          </w:txbxContent>
+                        </wps:txbx>
+                        <wps:bodyPr rot="0" spcFirstLastPara="0" vertOverflow="overflow" horzOverflow="overflow" vert="horz" wrap="square" lIns="91440" tIns="45720" rIns="91440" bIns="45720" numCol="1" spcCol="0" rtlCol="0" fromWordArt="0" anchor="ctr" anchorCtr="0" forceAA="0" compatLnSpc="1">
+                          <a:prstTxWarp prst="textNoShape">
+                            <a:avLst/>
+                          </a:prstTxWarp>
+                          <a:noAutofit/>
+                        </wps:bodyPr>
+                      </wps:wsp>
+                      <wps:wsp>
+                        <wps:cNvPr id="113" name="直接箭头连接符 113"/>
+                        <wps:cNvCnPr/>
+                        <wps:spPr>
+                          <a:xfrm>
+                            <a:off x="2171700" y="1089660"/>
+                            <a:ext cx="0" cy="403860"/>
+                          </a:xfrm>
+                          <a:prstGeom prst="straightConnector1">
+                            <a:avLst/>
+                          </a:prstGeom>
+                          <a:ln w="19050">
+                            <a:solidFill>
+                              <a:schemeClr val="tx1"/>
+                            </a:solidFill>
+                            <a:headEnd type="triangle" w="med" len="med"/>
+                            <a:tailEnd type="triangle" w="med" len="med"/>
+                          </a:ln>
+                        </wps:spPr>
+                        <wps:style>
+                          <a:lnRef idx="1">
+                            <a:schemeClr val="accent1"/>
+                          </a:lnRef>
+                          <a:fillRef idx="0">
+                            <a:schemeClr val="accent1"/>
+                          </a:fillRef>
+                          <a:effectRef idx="0">
+                            <a:schemeClr val="accent1"/>
+                          </a:effectRef>
+                          <a:fontRef idx="minor">
+                            <a:schemeClr val="tx1"/>
+                          </a:fontRef>
+                        </wps:style>
+                        <wps:bodyPr/>
+                      </wps:wsp>
+                      <wps:wsp>
+                        <wps:cNvPr id="114" name="直接箭头连接符 114"/>
+                        <wps:cNvCnPr/>
+                        <wps:spPr>
+                          <a:xfrm>
+                            <a:off x="647700" y="1089660"/>
+                            <a:ext cx="0" cy="403860"/>
+                          </a:xfrm>
+                          <a:prstGeom prst="straightConnector1">
+                            <a:avLst/>
+                          </a:prstGeom>
+                          <a:ln w="19050">
+                            <a:solidFill>
+                              <a:schemeClr val="tx1"/>
+                            </a:solidFill>
+                            <a:headEnd type="triangle" w="med" len="med"/>
+                            <a:tailEnd type="none" w="med" len="med"/>
+                          </a:ln>
+                        </wps:spPr>
+                        <wps:style>
+                          <a:lnRef idx="1">
+                            <a:schemeClr val="accent1"/>
+                          </a:lnRef>
+                          <a:fillRef idx="0">
+                            <a:schemeClr val="accent1"/>
+                          </a:fillRef>
+                          <a:effectRef idx="0">
+                            <a:schemeClr val="accent1"/>
+                          </a:effectRef>
+                          <a:fontRef idx="minor">
+                            <a:schemeClr val="tx1"/>
+                          </a:fontRef>
+                        </wps:style>
+                        <wps:bodyPr/>
+                      </wps:wsp>
+                      <wps:wsp>
+                        <wps:cNvPr id="115" name="文本框 115"/>
+                        <wps:cNvSpPr txBox="1"/>
+                        <wps:spPr>
+                          <a:xfrm>
+                            <a:off x="594360" y="1188720"/>
+                            <a:ext cx="632460" cy="266700"/>
+                          </a:xfrm>
+                          <a:prstGeom prst="rect">
+                            <a:avLst/>
+                          </a:prstGeom>
+                          <a:noFill/>
+                          <a:ln w="6350">
+                            <a:noFill/>
+                          </a:ln>
+                        </wps:spPr>
+                        <wps:txbx>
+                          <w:txbxContent>
+                            <w:p>
+                              <w:r>
+                                <w:t>USB3</w:t>
+                              </w:r>
+                            </w:p>
+                          </w:txbxContent>
+                        </wps:txbx>
+                        <wps:bodyPr rot="0" spcFirstLastPara="0" vertOverflow="overflow" horzOverflow="overflow" vert="horz" wrap="square" lIns="91440" tIns="45720" rIns="91440" bIns="45720" numCol="1" spcCol="0" rtlCol="0" fromWordArt="0" anchor="t" anchorCtr="0" forceAA="0" compatLnSpc="1">
+                          <a:prstTxWarp prst="textNoShape">
+                            <a:avLst/>
+                          </a:prstTxWarp>
+                          <a:noAutofit/>
+                        </wps:bodyPr>
+                      </wps:wsp>
+                      <wps:wsp>
+                        <wps:cNvPr id="116" name="矩形 116"/>
+                        <wps:cNvSpPr/>
+                        <wps:spPr>
+                          <a:xfrm>
+                            <a:off x="0" y="0"/>
+                            <a:ext cx="2971800" cy="2362200"/>
+                          </a:xfrm>
+                          <a:prstGeom prst="rect">
+                            <a:avLst/>
+                          </a:prstGeom>
+                          <a:noFill/>
+                          <a:ln>
+                            <a:solidFill>
+                              <a:schemeClr val="tx1"/>
+                            </a:solidFill>
+                          </a:ln>
+                        </wps:spPr>
+                        <wps:style>
+                          <a:lnRef idx="2">
+                            <a:schemeClr val="accent1">
+                              <a:shade val="50000"/>
+                            </a:schemeClr>
+                          </a:lnRef>
+                          <a:fillRef idx="1">
+                            <a:schemeClr val="accent1"/>
+                          </a:fillRef>
+                          <a:effectRef idx="0">
+                            <a:schemeClr val="accent1"/>
+                          </a:effectRef>
+                          <a:fontRef idx="minor">
+                            <a:schemeClr val="lt1"/>
+                          </a:fontRef>
+                        </wps:style>
+                        <wps:bodyPr rot="0" spcFirstLastPara="0" vertOverflow="overflow" horzOverflow="overflow" vert="horz" wrap="square" lIns="91440" tIns="45720" rIns="91440" bIns="45720" numCol="1" spcCol="0" rtlCol="0" fromWordArt="0" anchor="ctr" anchorCtr="0" forceAA="0" compatLnSpc="1">
+                          <a:prstTxWarp prst="textNoShape">
+                            <a:avLst/>
+                          </a:prstTxWarp>
+                          <a:noAutofit/>
+                        </wps:bodyPr>
+                      </wps:wsp>
+                      <wps:wsp>
+                        <wps:cNvPr id="117" name="文本框 117"/>
+                        <wps:cNvSpPr txBox="1"/>
+                        <wps:spPr>
+                          <a:xfrm>
+                            <a:off x="1211580" y="45720"/>
+                            <a:ext cx="632460" cy="266700"/>
+                          </a:xfrm>
+                          <a:prstGeom prst="rect">
+                            <a:avLst/>
+                          </a:prstGeom>
+                          <a:noFill/>
+                          <a:ln w="6350">
+                            <a:noFill/>
+                          </a:ln>
+                        </wps:spPr>
+                        <wps:txbx>
+                          <w:txbxContent>
+                            <w:p>
+                              <w:r>
+                                <w:t>DFX800</w:t>
+                              </w:r>
+                            </w:p>
+                          </w:txbxContent>
+                        </wps:txbx>
+                        <wps:bodyPr rot="0" spcFirstLastPara="0" vertOverflow="overflow" horzOverflow="overflow" vert="horz" wrap="square" lIns="91440" tIns="45720" rIns="91440" bIns="45720" numCol="1" spcCol="0" rtlCol="0" fromWordArt="0" anchor="t" anchorCtr="0" forceAA="0" compatLnSpc="1">
+                          <a:prstTxWarp prst="textNoShape">
+                            <a:avLst/>
+                          </a:prstTxWarp>
+                          <a:noAutofit/>
+                        </wps:bodyPr>
+                      </wps:wsp>
+                      <wps:wsp>
+                        <wps:cNvPr id="118" name="矩形 118"/>
+                        <wps:cNvSpPr/>
+                        <wps:spPr>
+                          <a:xfrm>
+                            <a:off x="3528060" y="15240"/>
+                            <a:ext cx="861060" cy="2324100"/>
+                          </a:xfrm>
+                          <a:prstGeom prst="rect">
+                            <a:avLst/>
+                          </a:prstGeom>
+                          <a:noFill/>
+                          <a:ln>
+                            <a:solidFill>
+                              <a:schemeClr val="tx1"/>
+                            </a:solidFill>
+                          </a:ln>
+                        </wps:spPr>
+                        <wps:style>
+                          <a:lnRef idx="2">
+                            <a:schemeClr val="accent1">
+                              <a:shade val="50000"/>
+                            </a:schemeClr>
+                          </a:lnRef>
+                          <a:fillRef idx="1">
+                            <a:schemeClr val="accent1"/>
+                          </a:fillRef>
+                          <a:effectRef idx="0">
+                            <a:schemeClr val="accent1"/>
+                          </a:effectRef>
+                          <a:fontRef idx="minor">
+                            <a:schemeClr val="lt1"/>
+                          </a:fontRef>
+                        </wps:style>
+                        <wps:bodyPr rot="0" spcFirstLastPara="0" vertOverflow="overflow" horzOverflow="overflow" vert="horz" wrap="square" lIns="91440" tIns="45720" rIns="91440" bIns="45720" numCol="1" spcCol="0" rtlCol="0" fromWordArt="0" anchor="ctr" anchorCtr="0" forceAA="0" compatLnSpc="1">
+                          <a:prstTxWarp prst="textNoShape">
+                            <a:avLst/>
+                          </a:prstTxWarp>
+                          <a:noAutofit/>
+                        </wps:bodyPr>
+                      </wps:wsp>
+                      <wps:wsp>
+                        <wps:cNvPr id="119" name="文本框 119"/>
+                        <wps:cNvSpPr txBox="1"/>
+                        <wps:spPr>
+                          <a:xfrm>
+                            <a:off x="3627120" y="480060"/>
+                            <a:ext cx="632460" cy="502920"/>
+                          </a:xfrm>
+                          <a:prstGeom prst="rect">
+                            <a:avLst/>
+                          </a:prstGeom>
+                          <a:noFill/>
+                          <a:ln w="6350">
+                            <a:noFill/>
+                          </a:ln>
+                        </wps:spPr>
+                        <wps:txbx>
+                          <w:txbxContent>
+                            <w:p>
+                              <w:pPr>
+                                <w:jc w:val="center"/>
+                              </w:pPr>
+                              <w:r>
+                                <w:t>Client</w:t>
+                              </w:r>
+                            </w:p>
+                            <w:p>
+                              <w:pPr>
+                                <w:jc w:val="center"/>
+                              </w:pPr>
+                              <w:r>
+                                <w:rPr>
+                                  <w:rFonts w:hint="eastAsia"/>
+                                </w:rPr>
+                                <w:t>P</w:t>
+                              </w:r>
+                              <w:r>
+                                <w:t>C</w:t>
+                              </w:r>
+                            </w:p>
+                            <w:p>
+                              <w:pPr>
+                                <w:jc w:val="center"/>
+                              </w:pPr>
+                            </w:p>
+                            <w:p>
+                              <w:pPr>
+                                <w:jc w:val="center"/>
+                              </w:pPr>
+                            </w:p>
+                            <w:p>
+                              <w:pPr>
+                                <w:jc w:val="center"/>
+                              </w:pPr>
+                            </w:p>
+                            <w:p>
+                              <w:pPr>
+                                <w:jc w:val="center"/>
+                              </w:pPr>
+                            </w:p>
+                            <w:p>
+                              <w:pPr>
+                                <w:jc w:val="center"/>
+                              </w:pPr>
+                            </w:p>
+                          </w:txbxContent>
+                        </wps:txbx>
+                        <wps:bodyPr rot="0" spcFirstLastPara="0" vertOverflow="overflow" horzOverflow="overflow" vert="horz" wrap="square" lIns="91440" tIns="45720" rIns="91440" bIns="45720" numCol="1" spcCol="0" rtlCol="0" fromWordArt="0" anchor="t" anchorCtr="0" forceAA="0" compatLnSpc="1">
+                          <a:prstTxWarp prst="textNoShape">
+                            <a:avLst/>
+                          </a:prstTxWarp>
+                          <a:noAutofit/>
+                        </wps:bodyPr>
+                      </wps:wsp>
+                      <wps:wsp>
+                        <wps:cNvPr id="120" name="矩形 120"/>
+                        <wps:cNvSpPr/>
+                        <wps:spPr>
+                          <a:xfrm>
+                            <a:off x="220980" y="1485900"/>
+                            <a:ext cx="830580" cy="678180"/>
+                          </a:xfrm>
+                          <a:prstGeom prst="rect">
+                            <a:avLst/>
+                          </a:prstGeom>
+                          <a:solidFill>
+                            <a:schemeClr val="bg1"/>
+                          </a:solidFill>
+                          <a:ln>
+                            <a:solidFill>
+                              <a:schemeClr val="tx1"/>
+                            </a:solidFill>
+                          </a:ln>
+                        </wps:spPr>
+                        <wps:style>
+                          <a:lnRef idx="2">
+                            <a:schemeClr val="accent1">
+                              <a:shade val="50000"/>
+                            </a:schemeClr>
+                          </a:lnRef>
+                          <a:fillRef idx="1">
+                            <a:schemeClr val="accent1"/>
+                          </a:fillRef>
+                          <a:effectRef idx="0">
+                            <a:schemeClr val="accent1"/>
+                          </a:effectRef>
+                          <a:fontRef idx="minor">
+                            <a:schemeClr val="lt1"/>
+                          </a:fontRef>
+                        </wps:style>
+                        <wps:txbx>
+                          <w:txbxContent>
+                            <w:p>
+                              <w:pPr>
+                                <w:jc w:val="center"/>
+                                <w:rPr>
+                                  <w:color w:val="000000" w:themeColor="text1"/>
+                                </w:rPr>
+                              </w:pPr>
+                              <w:r>
+                                <w:rPr>
+                                  <w:color w:val="000000" w:themeColor="text1"/>
+                                </w:rPr>
+                                <w:t>MER-230-168U3M</w:t>
+                              </w:r>
+                            </w:p>
+                            <w:p>
+                              <w:pPr>
+                                <w:jc w:val="center"/>
+                                <w:rPr>
+                                  <w:color w:val="000000" w:themeColor="text1"/>
+                                  <w:sz w:val="18"/>
+                                  <w:szCs w:val="21"/>
+                                </w:rPr>
+                              </w:pPr>
+                              <w:r>
+                                <w:rPr>
+                                  <w:rFonts w:hint="eastAsia"/>
+                                  <w:color w:val="000000" w:themeColor="text1"/>
+                                  <w:sz w:val="18"/>
+                                  <w:szCs w:val="21"/>
+                                </w:rPr>
+                                <w:t>摄像头</w:t>
+                              </w:r>
+                            </w:p>
+                          </w:txbxContent>
+                        </wps:txbx>
+                        <wps:bodyPr rot="0" spcFirstLastPara="0" vertOverflow="overflow" horzOverflow="overflow" vert="horz" wrap="square" lIns="91440" tIns="45720" rIns="91440" bIns="45720" numCol="1" spcCol="0" rtlCol="0" fromWordArt="0" anchor="ctr" anchorCtr="0" forceAA="0" compatLnSpc="1">
+                          <a:prstTxWarp prst="textNoShape">
+                            <a:avLst/>
+                          </a:prstTxWarp>
+                          <a:noAutofit/>
+                        </wps:bodyPr>
+                      </wps:wsp>
+                      <wps:wsp>
+                        <wps:cNvPr id="121" name="直接箭头连接符 121"/>
+                        <wps:cNvCnPr/>
+                        <wps:spPr>
+                          <a:xfrm flipH="1">
+                            <a:off x="1040130" y="1794510"/>
+                            <a:ext cx="655320" cy="7620"/>
+                          </a:xfrm>
+                          <a:prstGeom prst="straightConnector1">
+                            <a:avLst/>
+                          </a:prstGeom>
+                          <a:ln w="19050">
+                            <a:solidFill>
+                              <a:schemeClr val="tx1"/>
+                            </a:solidFill>
+                            <a:tailEnd type="triangle"/>
+                          </a:ln>
+                        </wps:spPr>
+                        <wps:style>
+                          <a:lnRef idx="1">
+                            <a:schemeClr val="accent1"/>
+                          </a:lnRef>
+                          <a:fillRef idx="0">
+                            <a:schemeClr val="accent1"/>
+                          </a:fillRef>
+                          <a:effectRef idx="0">
+                            <a:schemeClr val="accent1"/>
+                          </a:effectRef>
+                          <a:fontRef idx="minor">
+                            <a:schemeClr val="tx1"/>
+                          </a:fontRef>
+                        </wps:style>
+                        <wps:bodyPr/>
+                      </wps:wsp>
+                      <wps:wsp>
+                        <wps:cNvPr id="122" name="文本框 122"/>
+                        <wps:cNvSpPr txBox="1"/>
+                        <wps:spPr>
+                          <a:xfrm>
+                            <a:off x="2141220" y="1173480"/>
+                            <a:ext cx="632460" cy="266700"/>
+                          </a:xfrm>
+                          <a:prstGeom prst="rect">
+                            <a:avLst/>
+                          </a:prstGeom>
+                          <a:noFill/>
+                          <a:ln w="6350">
+                            <a:noFill/>
+                          </a:ln>
+                        </wps:spPr>
+                        <wps:txbx>
+                          <w:txbxContent>
+                            <w:p>
+                              <w:r>
+                                <w:t>IIC</w:t>
+                              </w:r>
+                            </w:p>
+                          </w:txbxContent>
+                        </wps:txbx>
+                        <wps:bodyPr rot="0" spcFirstLastPara="0" vertOverflow="overflow" horzOverflow="overflow" vert="horz" wrap="square" lIns="91440" tIns="45720" rIns="91440" bIns="45720" numCol="1" spcCol="0" rtlCol="0" fromWordArt="0" anchor="t" anchorCtr="0" forceAA="0" compatLnSpc="1">
+                          <a:prstTxWarp prst="textNoShape">
+                            <a:avLst/>
+                          </a:prstTxWarp>
+                          <a:noAutofit/>
+                        </wps:bodyPr>
+                      </wps:wsp>
+                      <wps:wsp>
+                        <wps:cNvPr id="123" name="直接箭头连接符 123"/>
+                        <wps:cNvCnPr/>
+                        <wps:spPr>
+                          <a:xfrm flipH="1">
+                            <a:off x="2651760" y="754380"/>
+                            <a:ext cx="883920" cy="0"/>
+                          </a:xfrm>
+                          <a:prstGeom prst="straightConnector1">
+                            <a:avLst/>
+                          </a:prstGeom>
+                          <a:ln w="19050">
+                            <a:solidFill>
+                              <a:schemeClr val="tx1"/>
+                            </a:solidFill>
+                            <a:headEnd type="triangle" w="med" len="med"/>
+                            <a:tailEnd type="triangle" w="med" len="med"/>
+                          </a:ln>
+                        </wps:spPr>
+                        <wps:style>
+                          <a:lnRef idx="1">
+                            <a:schemeClr val="accent1"/>
+                          </a:lnRef>
+                          <a:fillRef idx="0">
+                            <a:schemeClr val="accent1"/>
+                          </a:fillRef>
+                          <a:effectRef idx="0">
+                            <a:schemeClr val="accent1"/>
+                          </a:effectRef>
+                          <a:fontRef idx="minor">
+                            <a:schemeClr val="tx1"/>
+                          </a:fontRef>
+                        </wps:style>
+                        <wps:bodyPr/>
+                      </wps:wsp>
+                      <wps:wsp>
+                        <wps:cNvPr id="124" name="文本框 124"/>
+                        <wps:cNvSpPr txBox="1"/>
+                        <wps:spPr>
+                          <a:xfrm>
+                            <a:off x="2994660" y="495300"/>
+                            <a:ext cx="632460" cy="266700"/>
+                          </a:xfrm>
+                          <a:prstGeom prst="rect">
+                            <a:avLst/>
+                          </a:prstGeom>
+                          <a:noFill/>
+                          <a:ln w="6350">
+                            <a:noFill/>
+                          </a:ln>
+                        </wps:spPr>
+                        <wps:txbx>
+                          <w:txbxContent>
+                            <w:p>
+                              <w:proofErr w:type="spellStart"/>
+                              <w:r>
+                                <w:t>GigaE</w:t>
+                              </w:r>
+                              <w:proofErr w:type="spellEnd"/>
+                            </w:p>
+                          </w:txbxContent>
+                        </wps:txbx>
+                        <wps:bodyPr rot="0" spcFirstLastPara="0" vertOverflow="overflow" horzOverflow="overflow" vert="horz" wrap="square" lIns="91440" tIns="45720" rIns="91440" bIns="45720" numCol="1" spcCol="0" rtlCol="0" fromWordArt="0" anchor="t" anchorCtr="0" forceAA="0" compatLnSpc="1">
+                          <a:prstTxWarp prst="textNoShape">
+                            <a:avLst/>
+                          </a:prstTxWarp>
+                          <a:noAutofit/>
+                        </wps:bodyPr>
+                      </wps:wsp>
+                    </wpg:wgp>
+                  </a:graphicData>
+                </a:graphic>
+              </wp:anchor>
+            </w:drawing>
+          </mc:Choice>
+          <mc:Fallback>
+            <w:pict>
+              <v:group w14:anchorId="5912D332" id="组合 109" o:spid="_x0000_s1026" style="position:absolute;left:0;text-align:left;margin-left:46.4pt;margin-top:6.55pt;width:345.6pt;height:186pt;z-index:251659264;mso-position-horizontal-relative:margin" coordsize="43891,23622" o:gfxdata="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">
+                <v:shapetype id="_x0000_t202" coordsize="21600,21600" o:spt="202" path="m,l,21600r21600,l21600,xe">
+                  <v:stroke joinstyle="miter"/>
+                  <v:path gradientshapeok="t" o:connecttype="rect"/>
+                </v:shapetype>
+                <v:shape id="文本框 110" o:spid="_x0000_s1027" type="#_x0000_t202" style="position:absolute;left:11125;top:15544;width:6324;height:2667;visibility:visible;mso-wrap-style:square;v-text-anchor:top" o:gfxdata="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" filled="f" stroked="f" strokeweight=".5pt">
+                  <v:textbox>
+                    <w:txbxContent>
+                      <w:p>
+                        <w:r>
+                          <w:rPr>
+                            <w:rFonts w:hint="eastAsia"/>
+                          </w:rPr>
+                          <w:t>Trigger</w:t>
+                        </w:r>
+                      </w:p>
+                    </w:txbxContent>
+                  </v:textbox>
+                </v:shape>
+                <v:rect id="矩形 111" o:spid="_x0000_s1028" style="position:absolute;left:16992;top:14859;width:9449;height:6781;visibility:visible;mso-wrap-style:square;v-text-anchor:middle" o:gfxdata="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" fillcolor="white [3212]" strokecolor="black [3213]" strokeweight="1pt">
+                  <v:textbox>
+                    <w:txbxContent>
+                      <w:p>
+                        <w:pPr>
+                          <w:jc w:val="center"/>
+                          <w:rPr>
+                            <w:color w:val="000000" w:themeColor="text1"/>
+                          </w:rPr>
+                        </w:pPr>
+                        <w:r>
+                          <w:rPr>
+                            <w:color w:val="000000" w:themeColor="text1"/>
+                          </w:rPr>
+                          <w:t>3010</w:t>
+                        </w:r>
+                        <w:r>
+                          <w:rPr>
+                            <w:color w:val="000000" w:themeColor="text1"/>
+                          </w:rPr>
+                          <w:t>LC</w:t>
+                        </w:r>
+                      </w:p>
+                      <w:p>
+                        <w:pPr>
+                          <w:jc w:val="center"/>
+                          <w:rPr>
+                            <w:color w:val="000000" w:themeColor="text1"/>
+                            <w:sz w:val="18"/>
+                            <w:szCs w:val="21"/>
+                          </w:rPr>
+                        </w:pPr>
+                        <w:r>
+                          <w:rPr>
+                            <w:rFonts w:hint="eastAsia"/>
+                            <w:color w:val="000000" w:themeColor="text1"/>
+                            <w:sz w:val="18"/>
+                            <w:szCs w:val="21"/>
+                          </w:rPr>
+                          <w:t>投影光机</w:t>
+                        </w:r>
+                      </w:p>
+                    </w:txbxContent>
+                  </v:textbox>
+                </v:rect>
+                <v:rect id="矩形 112" o:spid="_x0000_s1029" style="position:absolute;left:2209;top:4267;width:24308;height:6553;visibility:visible;mso-wrap-style:square;v-text-anchor:middle" o:gfxdata="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" fillcolor="white [3212]" strokecolor="black [3213]" strokeweight="1pt">
+                  <v:textbox>
+                    <w:txbxContent>
+                      <w:p>
+                        <w:pPr>
+                          <w:jc w:val="center"/>
+                          <w:rPr>
+                            <w:color w:val="000000" w:themeColor="text1"/>
+                          </w:rPr>
+                        </w:pPr>
+                        <w:r>
+                          <w:rPr>
+                            <w:color w:val="000000" w:themeColor="text1"/>
+                          </w:rPr>
+                          <w:t>Jetson Nano</w:t>
+                        </w:r>
+                      </w:p>
+                    </w:txbxContent>
+                  </v:textbox>
+                </v:rect>
+                <v:shapetype id="_x0000_t32" coordsize="21600,21600" o:spt="32" o:oned="t" path="m,l21600,21600e" filled="f">
+                  <v:path arrowok="t" fillok="f" o:connecttype="none"/>
+                  <o:lock v:ext="edit" shapetype="t"/>
+                </v:shapetype>
+                <v:shape id="直接箭头连接符 113" o:spid="_x0000_s1030" type="#_x0000_t32" style="position:absolute;left:21717;top:10896;width:0;height:4039;visibility:visible;mso-wrap-style:square" o:connectortype="straight" o:gfxdata="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" strokecolor="black [3213]" strokeweight="1.5pt">
+                  <v:stroke startarrow="block" endarrow="block" joinstyle="miter"/>
+                </v:shape>
+                <v:shape id="直接箭头连接符 114" o:spid="_x0000_s1031" type="#_x0000_t32" style="position:absolute;left:6477;top:10896;width:0;height:4039;visibility:visible;mso-wrap-style:square" o:connectortype="straight" o:gfxdata="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" strokecolor="black [3213]" strokeweight="1.5pt">
+                  <v:stroke startarrow="block" joinstyle="miter"/>
+                </v:shape>
+                <v:shape id="文本框 115" o:spid="_x0000_s1032" type="#_x0000_t202" style="position:absolute;left:5943;top:11887;width:6325;height:2667;visibility:visible;mso-wrap-style:square;v-text-anchor:top" o:gfxdata="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" filled="f" stroked="f" strokeweight=".5pt">
+                  <v:textbox>
+                    <w:txbxContent>
+                      <w:p>
+                        <w:r>
+                          <w:t>USB3</w:t>
+                        </w:r>
+                      </w:p>
+                    </w:txbxContent>
+                  </v:textbox>
+                </v:shape>
+                <v:rect id="矩形 116" o:spid="_x0000_s1033" style="position:absolute;width:29718;height:23622;visibility:visible;mso-wrap-style:square;v-text-anchor:middle" o:gfxdata="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" filled="f" strokecolor="black [3213]" strokeweight="1pt"/>
+                <v:shape id="文本框 117" o:spid="_x0000_s1034" type="#_x0000_t202" style="position:absolute;left:12115;top:457;width:6325;height:2667;visibility:visible;mso-wrap-style:square;v-text-anchor:top" o:gfxdata="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" filled="f" stroked="f" strokeweight=".5pt">
+                  <v:textbox>
+                    <w:txbxContent>
+                      <w:p>
+                        <w:r>
+                          <w:t>DFX800</w:t>
+                        </w:r>
+                      </w:p>
+                    </w:txbxContent>
+                  </v:textbox>
+                </v:shape>
+                <v:rect id="矩形 118" o:spid="_x0000_s1035" style="position:absolute;left:35280;top:152;width:8611;height:23241;visibility:visible;mso-wrap-style:square;v-text-anchor:middle" o:gfxdata="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" filled="f" strokecolor="black [3213]" strokeweight="1pt"/>
+                <v:shape id="文本框 119" o:spid="_x0000_s1036" type="#_x0000_t202" style="position:absolute;left:36271;top:4800;width:6324;height:5029;visibility:visible;mso-wrap-style:square;v-text-anchor:top" o:gfxdata="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" filled="f" stroked="f" strokeweight=".5pt">
+                  <v:textbox>
+                    <w:txbxContent>
+                      <w:p>
+                        <w:pPr>
+                          <w:jc w:val="center"/>
+                        </w:pPr>
+                        <w:r>
+                          <w:t>Client</w:t>
+                        </w:r>
+                      </w:p>
+                      <w:p>
+                        <w:pPr>
+                          <w:jc w:val="center"/>
+                        </w:pPr>
+                        <w:r>
+                          <w:rPr>
+                            <w:rFonts w:hint="eastAsia"/>
+                          </w:rPr>
+                          <w:t>P</w:t>
+                        </w:r>
+                        <w:r>
+                          <w:t>C</w:t>
+                        </w:r>
+                      </w:p>
+                      <w:p>
+                        <w:pPr>
+                          <w:jc w:val="center"/>
+                        </w:pPr>
+                      </w:p>
+                      <w:p>
+                        <w:pPr>
+                          <w:jc w:val="center"/>
+                        </w:pPr>
+                      </w:p>
+                      <w:p>
+                        <w:pPr>
+                          <w:jc w:val="center"/>
+                        </w:pPr>
+                      </w:p>
+                      <w:p>
+                        <w:pPr>
+                          <w:jc w:val="center"/>
+                        </w:pPr>
+                      </w:p>
+                      <w:p>
+                        <w:pPr>
+                          <w:jc w:val="center"/>
+                        </w:pPr>
+                      </w:p>
+                    </w:txbxContent>
+                  </v:textbox>
+                </v:shape>
+                <v:rect id="矩形 120" o:spid="_x0000_s1037" style="position:absolute;left:2209;top:14859;width:8306;height:6781;visibility:visible;mso-wrap-style:square;v-text-anchor:middle" o:gfxdata="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" fillcolor="white [3212]" strokecolor="black [3213]" strokeweight="1pt">
+                  <v:textbox>
+                    <w:txbxContent>
+                      <w:p>
+                        <w:pPr>
+                          <w:jc w:val="center"/>
+                          <w:rPr>
+                            <w:color w:val="000000" w:themeColor="text1"/>
+                          </w:rPr>
+                        </w:pPr>
+                        <w:r>
+                          <w:rPr>
+                            <w:color w:val="000000" w:themeColor="text1"/>
+                          </w:rPr>
+                          <w:t>MER-230-168U3M</w:t>
+                        </w:r>
+                      </w:p>
+                      <w:p>
+                        <w:pPr>
+                          <w:jc w:val="center"/>
+                          <w:rPr>
+                            <w:color w:val="000000" w:themeColor="text1"/>
+                            <w:sz w:val="18"/>
+                            <w:szCs w:val="21"/>
+                          </w:rPr>
+                        </w:pPr>
+                        <w:r>
+                          <w:rPr>
+                            <w:rFonts w:hint="eastAsia"/>
+                            <w:color w:val="000000" w:themeColor="text1"/>
+                            <w:sz w:val="18"/>
+                            <w:szCs w:val="21"/>
+                          </w:rPr>
+                          <w:t>摄像头</w:t>
+                        </w:r>
+                      </w:p>
+                    </w:txbxContent>
+                  </v:textbox>
+                </v:rect>
+                <v:shape id="直接箭头连接符 121" o:spid="_x0000_s1038" type="#_x0000_t32" style="position:absolute;left:10401;top:17945;width:6553;height:76;flip:x;visibility:visible;mso-wrap-style:square" o:connectortype="straight" o:gfxdata="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" strokecolor="black [3213]" strokeweight="1.5pt">
+                  <v:stroke endarrow="block" joinstyle="miter"/>
+                </v:shape>
+                <v:shape id="文本框 122" o:spid="_x0000_s1039" type="#_x0000_t202" style="position:absolute;left:21412;top:11734;width:6324;height:2667;visibility:visible;mso-wrap-style:square;v-text-anchor:top" o:gfxdata="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" filled="f" stroked="f" strokeweight=".5pt">
+                  <v:textbox>
+                    <w:txbxContent>
+                      <w:p>
+                        <w:r>
+                          <w:t>IIC</w:t>
+                        </w:r>
+                      </w:p>
+                    </w:txbxContent>
+                  </v:textbox>
+                </v:shape>
+                <v:shape id="直接箭头连接符 123" o:spid="_x0000_s1040" type="#_x0000_t32" style="position:absolute;left:26517;top:7543;width:8839;height:0;flip:x;visibility:visible;mso-wrap-style:square" o:connectortype="straight" o:gfxdata="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" strokecolor="black [3213]" strokeweight="1.5pt">
+                  <v:stroke startarrow="block" endarrow="block" joinstyle="miter"/>
+                </v:shape>
+                <v:shape id="文本框 124" o:spid="_x0000_s1041" type="#_x0000_t202" style="position:absolute;left:29946;top:4953;width:6325;height:2667;visibility:visible;mso-wrap-style:square;v-text-anchor:top" o:gfxdata="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" filled="f" stroked="f" strokeweight=".5pt">
+                  <v:textbox>
+                    <w:txbxContent>
+                      <w:p>
+                        <w:proofErr w:type="spellStart"/>
+                        <w:r>
+                          <w:t>GigaE</w:t>
+                        </w:r>
+                        <w:proofErr w:type="spellEnd"/>
+                      </w:p>
+                    </w:txbxContent>
+                  </v:textbox>
+                </v:shape>
+                <w10:wrap anchorx="margin"/>
+              </v:group>
+            </w:pict>
+          </mc:Fallback>
+        </mc:AlternateContent>
+      </w:r>
+    </w:p>
+    <w:p/>
+    <w:p/>
+    <w:p/>
+    <w:p/>
+    <w:p/>
+    <w:p/>
+    <w:p/>
+    <w:p/>
+    <w:p/>
+    <w:p/>
+    <w:p/>
+    <w:p/>
+    <w:p/>
+    <w:p/>
+    <w:p>
+      <w:pPr>
+        <w:pStyle w:val="2"/>
+        <w:numPr>
+          <w:ilvl w:val="0"/>
+          <w:numId w:val="1"/>
+        </w:numPr>
+      </w:pPr>
+      <w:r>
+        <w:rPr>
+          <w:rFonts w:hint="eastAsia"/>
+        </w:rPr>
         <w:t>硬件安装</w:t>
       </w:r>
     </w:p>
@@ -278,6 +1284,291 @@
       </w:r>
       <w:r>
         <w:t>.gz</w:t>
+      </w:r>
+    </w:p>
+    <w:p/>
+    <w:p>
+      <w:pPr>
+        <w:rPr>
+          <w:b/>
+          <w:bCs/>
+        </w:rPr>
+      </w:pPr>
+      <w:r>
+        <w:rPr>
+          <w:rFonts w:hint="eastAsia"/>
+          <w:b/>
+          <w:bCs/>
+        </w:rPr>
+        <w:t>下载并编译相机</w:t>
+      </w:r>
+      <w:r>
+        <w:rPr>
+          <w:rFonts w:hint="eastAsia"/>
+          <w:b/>
+          <w:bCs/>
+        </w:rPr>
+        <w:t>firmware</w:t>
+      </w:r>
+      <w:r>
+        <w:rPr>
+          <w:b/>
+          <w:bCs/>
+        </w:rPr>
+        <w:t>:</w:t>
+      </w:r>
+    </w:p>
+    <w:p>
+      <w:r>
+        <w:rPr>
+          <w:rFonts w:hint="eastAsia"/>
+        </w:rPr>
+        <w:t>git</w:t>
+      </w:r>
+      <w:r>
+        <w:t xml:space="preserve"> clone </w:t>
+      </w:r>
+      <w:r>
+        <w:t>https://github.com/Open3DV/OpenCam3D</w:t>
+      </w:r>
+    </w:p>
+    <w:p>
+      <w:r>
+        <w:lastRenderedPageBreak/>
+        <w:t>cd OpenCam3D/firmware</w:t>
+      </w:r>
+    </w:p>
+    <w:p>
+      <w:proofErr w:type="spellStart"/>
+      <w:r>
+        <w:rPr>
+          <w:rFonts w:hint="eastAsia"/>
+        </w:rPr>
+        <w:t>m</w:t>
+      </w:r>
+      <w:r>
+        <w:t>kdir</w:t>
+      </w:r>
+      <w:proofErr w:type="spellEnd"/>
+      <w:r>
+        <w:t xml:space="preserve"> build</w:t>
+      </w:r>
+    </w:p>
+    <w:p>
+      <w:proofErr w:type="spellStart"/>
+      <w:r>
+        <w:rPr>
+          <w:rFonts w:hint="eastAsia"/>
+        </w:rPr>
+        <w:t>c</w:t>
+      </w:r>
+      <w:r>
+        <w:t>make</w:t>
+      </w:r>
+      <w:proofErr w:type="spellEnd"/>
+      <w:proofErr w:type="gramStart"/>
+      <w:r>
+        <w:t xml:space="preserve"> ..</w:t>
+      </w:r>
+      <w:proofErr w:type="gramEnd"/>
+    </w:p>
+    <w:p>
+      <w:r>
+        <w:rPr>
+          <w:rFonts w:hint="eastAsia"/>
+        </w:rPr>
+        <w:t>m</w:t>
+      </w:r>
+      <w:r>
+        <w:t>ake</w:t>
+      </w:r>
+    </w:p>
+    <w:p/>
+    <w:p>
+      <w:pPr>
+        <w:rPr>
+          <w:b/>
+          <w:bCs/>
+        </w:rPr>
+      </w:pPr>
+      <w:r>
+        <w:rPr>
+          <w:rFonts w:hint="eastAsia"/>
+          <w:b/>
+          <w:bCs/>
+        </w:rPr>
+        <w:t>配置开启启动项：</w:t>
+      </w:r>
+    </w:p>
+    <w:p>
+      <w:pPr>
+        <w:rPr>
+          <w:rFonts w:ascii="Segoe UI Emoji" w:hAnsi="Segoe UI Emoji"/>
+          <w:color w:val="404040"/>
+          <w:shd w:val="clear" w:color="auto" w:fill="FFFFFF"/>
+        </w:rPr>
+      </w:pPr>
+      <w:proofErr w:type="spellStart"/>
+      <w:r>
+        <w:rPr>
+          <w:rFonts w:ascii="Segoe UI Emoji" w:hAnsi="Segoe UI Emoji"/>
+          <w:color w:val="404040"/>
+          <w:shd w:val="clear" w:color="auto" w:fill="FFFFFF"/>
+        </w:rPr>
+        <w:t>sudo</w:t>
+      </w:r>
+      <w:proofErr w:type="spellEnd"/>
+      <w:r>
+        <w:rPr>
+          <w:rFonts w:ascii="Segoe UI Emoji" w:hAnsi="Segoe UI Emoji"/>
+          <w:color w:val="404040"/>
+          <w:shd w:val="clear" w:color="auto" w:fill="FFFFFF"/>
+        </w:rPr>
+        <w:t xml:space="preserve"> v</w:t>
+      </w:r>
+      <w:r>
+        <w:rPr>
+          <w:rFonts w:ascii="Segoe UI Emoji" w:hAnsi="Segoe UI Emoji" w:hint="eastAsia"/>
+          <w:color w:val="404040"/>
+          <w:shd w:val="clear" w:color="auto" w:fill="FFFFFF"/>
+        </w:rPr>
+        <w:t>im</w:t>
+      </w:r>
+      <w:r>
+        <w:rPr>
+          <w:rFonts w:ascii="Segoe UI Emoji" w:hAnsi="Segoe UI Emoji"/>
+          <w:color w:val="404040"/>
+          <w:shd w:val="clear" w:color="auto" w:fill="FFFFFF"/>
+        </w:rPr>
+        <w:t xml:space="preserve"> /</w:t>
+      </w:r>
+      <w:proofErr w:type="spellStart"/>
+      <w:r>
+        <w:rPr>
+          <w:rFonts w:ascii="Segoe UI Emoji" w:hAnsi="Segoe UI Emoji"/>
+          <w:color w:val="404040"/>
+          <w:shd w:val="clear" w:color="auto" w:fill="FFFFFF"/>
+        </w:rPr>
+        <w:t>etc</w:t>
+      </w:r>
+      <w:proofErr w:type="spellEnd"/>
+      <w:r>
+        <w:rPr>
+          <w:rFonts w:ascii="Segoe UI Emoji" w:hAnsi="Segoe UI Emoji"/>
+          <w:color w:val="404040"/>
+          <w:shd w:val="clear" w:color="auto" w:fill="FFFFFF"/>
+        </w:rPr>
+        <w:t>/</w:t>
+      </w:r>
+      <w:proofErr w:type="spellStart"/>
+      <w:r>
+        <w:rPr>
+          <w:rFonts w:ascii="Segoe UI Emoji" w:hAnsi="Segoe UI Emoji"/>
+          <w:color w:val="404040"/>
+          <w:shd w:val="clear" w:color="auto" w:fill="FFFFFF"/>
+        </w:rPr>
+        <w:t>rc.local</w:t>
+      </w:r>
+      <w:proofErr w:type="spellEnd"/>
+      <w:r>
+        <w:rPr>
+          <w:rFonts w:ascii="Segoe UI Emoji" w:hAnsi="Segoe UI Emoji"/>
+          <w:color w:val="404040"/>
+          <w:shd w:val="clear" w:color="auto" w:fill="FFFFFF"/>
+        </w:rPr>
+        <w:t> </w:t>
+      </w:r>
+    </w:p>
+    <w:p>
+      <w:pPr>
+        <w:rPr>
+          <w:rFonts w:ascii="Segoe UI Emoji" w:hAnsi="Segoe UI Emoji"/>
+          <w:color w:val="404040"/>
+          <w:shd w:val="clear" w:color="auto" w:fill="FFFFFF"/>
+        </w:rPr>
+      </w:pPr>
+      <w:r>
+        <w:rPr>
+          <w:rFonts w:ascii="Segoe UI Emoji" w:hAnsi="Segoe UI Emoji" w:hint="eastAsia"/>
+          <w:color w:val="404040"/>
+          <w:shd w:val="clear" w:color="auto" w:fill="FFFFFF"/>
+        </w:rPr>
+        <w:t>(</w:t>
+      </w:r>
+      <w:r>
+        <w:rPr>
+          <w:rFonts w:ascii="Segoe UI Emoji" w:hAnsi="Segoe UI Emoji" w:hint="eastAsia"/>
+          <w:color w:val="404040"/>
+          <w:shd w:val="clear" w:color="auto" w:fill="FFFFFF"/>
+        </w:rPr>
+        <w:t>要保证文件的第一行是</w:t>
+      </w:r>
+      <w:r>
+        <w:rPr>
+          <w:rFonts w:ascii="Segoe UI Emoji" w:hAnsi="Segoe UI Emoji" w:hint="eastAsia"/>
+          <w:color w:val="404040"/>
+          <w:shd w:val="clear" w:color="auto" w:fill="FFFFFF"/>
+        </w:rPr>
+        <w:t xml:space="preserve"> </w:t>
+      </w:r>
+      <w:r>
+        <w:rPr>
+          <w:rFonts w:ascii="Segoe UI Emoji" w:hAnsi="Segoe UI Emoji"/>
+          <w:color w:val="404040"/>
+          <w:shd w:val="clear" w:color="auto" w:fill="FFFFFF"/>
+        </w:rPr>
+        <w:t>#!/bin/bash</w:t>
+      </w:r>
+      <w:r>
+        <w:rPr>
+          <w:rFonts w:ascii="Segoe UI Emoji" w:hAnsi="Segoe UI Emoji" w:hint="eastAsia"/>
+          <w:color w:val="404040"/>
+          <w:shd w:val="clear" w:color="auto" w:fill="FFFFFF"/>
+        </w:rPr>
+        <w:t>)</w:t>
+      </w:r>
+    </w:p>
+    <w:p>
+      <w:pPr>
+        <w:rPr>
+          <w:rFonts w:ascii="Segoe UI Emoji" w:hAnsi="Segoe UI Emoji"/>
+          <w:color w:val="404040"/>
+          <w:shd w:val="clear" w:color="auto" w:fill="FFFFFF"/>
+        </w:rPr>
+      </w:pPr>
+      <w:r>
+        <w:rPr>
+          <w:rFonts w:ascii="Segoe UI Emoji" w:hAnsi="Segoe UI Emoji" w:hint="eastAsia"/>
+          <w:color w:val="404040"/>
+          <w:shd w:val="clear" w:color="auto" w:fill="FFFFFF"/>
+        </w:rPr>
+        <w:t>在末尾添加：</w:t>
+      </w:r>
+    </w:p>
+    <w:p>
+      <w:r>
+        <w:t xml:space="preserve">cd </w:t>
+      </w:r>
+      <w:r>
+        <w:t>~</w:t>
+      </w:r>
+      <w:r>
+        <w:t>/OpenCam3D/firmware/build</w:t>
+      </w:r>
+    </w:p>
+    <w:p>
+      <w:proofErr w:type="gramStart"/>
+      <w:r>
+        <w:t>./</w:t>
+      </w:r>
+      <w:proofErr w:type="spellStart"/>
+      <w:proofErr w:type="gramEnd"/>
+      <w:r>
+        <w:t>camera_server</w:t>
+      </w:r>
+      <w:proofErr w:type="spellEnd"/>
+      <w:r>
+        <w:t xml:space="preserve"> &amp;</w:t>
       </w:r>
     </w:p>
     <w:p>
@@ -488,7 +1779,7 @@
                     </pic:cNvPicPr>
                   </pic:nvPicPr>
                   <pic:blipFill>
-                    <a:blip r:embed="rId6" cstate="print">
+                    <a:blip r:embed="rId8" cstate="print">
                       <a:extLst>
                         <a:ext uri="{28A0092B-C50C-407E-A947-70E740481C1C}">
                           <a14:useLocalDpi xmlns:a14="http://schemas.microsoft.com/office/drawing/2010/main" val="0"/>
@@ -529,7 +1820,6 @@
         <w:rPr>
           <w:rFonts w:hint="eastAsia"/>
         </w:rPr>
-        <w:lastRenderedPageBreak/>
         <w:t>相机触发线</w:t>
       </w:r>
     </w:p>
@@ -749,6 +2039,7 @@
         <w:rPr>
           <w:noProof/>
         </w:rPr>
+        <w:lastRenderedPageBreak/>
         <w:drawing>
           <wp:inline distT="0" distB="0" distL="0" distR="0" wp14:anchorId="062B1BA3" wp14:editId="2D82EFDA">
             <wp:extent cx="4724400" cy="2256404"/>
@@ -767,7 +2058,7 @@
                     </pic:cNvPicPr>
                   </pic:nvPicPr>
                   <pic:blipFill>
-                    <a:blip r:embed="rId7" cstate="print">
+                    <a:blip r:embed="rId9" cstate="print">
                       <a:extLst>
                         <a:ext uri="{28A0092B-C50C-407E-A947-70E740481C1C}">
                           <a14:useLocalDpi xmlns:a14="http://schemas.microsoft.com/office/drawing/2010/main" val="0"/>
@@ -823,7 +2114,7 @@
                     </pic:cNvPicPr>
                   </pic:nvPicPr>
                   <pic:blipFill>
-                    <a:blip r:embed="rId8">
+                    <a:blip r:embed="rId10">
                       <a:extLst>
                         <a:ext uri="{28A0092B-C50C-407E-A947-70E740481C1C}">
                           <a14:useLocalDpi xmlns:a14="http://schemas.microsoft.com/office/drawing/2010/main" val="0"/>
@@ -858,7 +2149,6 @@
         <w:rPr>
           <w:noProof/>
         </w:rPr>
-        <w:lastRenderedPageBreak/>
         <w:drawing>
           <wp:inline distT="0" distB="0" distL="0" distR="0" wp14:anchorId="7F246FEB" wp14:editId="304411CA">
             <wp:extent cx="1844040" cy="2210139"/>
@@ -877,7 +2167,7 @@
                     </pic:cNvPicPr>
                   </pic:nvPicPr>
                   <pic:blipFill>
-                    <a:blip r:embed="rId9" cstate="print">
+                    <a:blip r:embed="rId11" cstate="print">
                       <a:extLst>
                         <a:ext uri="{28A0092B-C50C-407E-A947-70E740481C1C}">
                           <a14:useLocalDpi xmlns:a14="http://schemas.microsoft.com/office/drawing/2010/main" val="0"/>
@@ -917,6 +2207,7 @@
         <w:rPr>
           <w:rFonts w:hint="eastAsia"/>
         </w:rPr>
+        <w:lastRenderedPageBreak/>
         <w:t>2</w:t>
       </w:r>
       <w:r>
@@ -1863,7 +3154,7 @@
                     </pic:cNvPicPr>
                   </pic:nvPicPr>
                   <pic:blipFill>
-                    <a:blip r:embed="rId10" cstate="print">
+                    <a:blip r:embed="rId12" cstate="print">
                       <a:extLst>
                         <a:ext uri="{28A0092B-C50C-407E-A947-70E740481C1C}">
                           <a14:useLocalDpi xmlns:a14="http://schemas.microsoft.com/office/drawing/2010/main" val="0"/>
@@ -1934,7 +3225,7 @@
                     </pic:cNvPicPr>
                   </pic:nvPicPr>
                   <pic:blipFill>
-                    <a:blip r:embed="rId11">
+                    <a:blip r:embed="rId13">
                       <a:extLst>
                         <a:ext uri="{28A0092B-C50C-407E-A947-70E740481C1C}">
                           <a14:useLocalDpi xmlns:a14="http://schemas.microsoft.com/office/drawing/2010/main" val="0"/>
@@ -2772,7 +4063,7 @@
                     </pic:cNvPicPr>
                   </pic:nvPicPr>
                   <pic:blipFill>
-                    <a:blip r:embed="rId12">
+                    <a:blip r:embed="rId14">
                       <a:extLst>
                         <a:ext uri="{28A0092B-C50C-407E-A947-70E740481C1C}">
                           <a14:useLocalDpi xmlns:a14="http://schemas.microsoft.com/office/drawing/2010/main" val="0"/>
@@ -2839,7 +4130,7 @@
                     </pic:cNvPicPr>
                   </pic:nvPicPr>
                   <pic:blipFill>
-                    <a:blip r:embed="rId13">
+                    <a:blip r:embed="rId15">
                       <a:extLst>
                         <a:ext uri="{28A0092B-C50C-407E-A947-70E740481C1C}">
                           <a14:useLocalDpi xmlns:a14="http://schemas.microsoft.com/office/drawing/2010/main" val="0"/>
@@ -2905,7 +4196,7 @@
                     </pic:cNvPicPr>
                   </pic:nvPicPr>
                   <pic:blipFill>
-                    <a:blip r:embed="rId14" cstate="print">
+                    <a:blip r:embed="rId16" cstate="print">
                       <a:extLst>
                         <a:ext uri="{28A0092B-C50C-407E-A947-70E740481C1C}">
                           <a14:useLocalDpi xmlns:a14="http://schemas.microsoft.com/office/drawing/2010/main" val="0"/>
@@ -2976,7 +4267,7 @@
                     </pic:cNvPicPr>
                   </pic:nvPicPr>
                   <pic:blipFill>
-                    <a:blip r:embed="rId15" cstate="print">
+                    <a:blip r:embed="rId17" cstate="print">
                       <a:extLst>
                         <a:ext uri="{28A0092B-C50C-407E-A947-70E740481C1C}">
                           <a14:useLocalDpi xmlns:a14="http://schemas.microsoft.com/office/drawing/2010/main" val="0"/>
@@ -3047,7 +4338,7 @@
                     </pic:cNvPicPr>
                   </pic:nvPicPr>
                   <pic:blipFill>
-                    <a:blip r:embed="rId16">
+                    <a:blip r:embed="rId18">
                       <a:extLst>
                         <a:ext uri="{28A0092B-C50C-407E-A947-70E740481C1C}">
                           <a14:useLocalDpi xmlns:a14="http://schemas.microsoft.com/office/drawing/2010/main" val="0"/>
@@ -3265,7 +4556,7 @@
                     </pic:cNvPicPr>
                   </pic:nvPicPr>
                   <pic:blipFill>
-                    <a:blip r:embed="rId17">
+                    <a:blip r:embed="rId19">
                       <a:extLst>
                         <a:ext uri="{28A0092B-C50C-407E-A947-70E740481C1C}">
                           <a14:useLocalDpi xmlns:a14="http://schemas.microsoft.com/office/drawing/2010/main" val="0"/>
@@ -3346,7 +4637,7 @@
                     </pic:cNvPicPr>
                   </pic:nvPicPr>
                   <pic:blipFill>
-                    <a:blip r:embed="rId18">
+                    <a:blip r:embed="rId20">
                       <a:extLst>
                         <a:ext uri="{28A0092B-C50C-407E-A947-70E740481C1C}">
                           <a14:useLocalDpi xmlns:a14="http://schemas.microsoft.com/office/drawing/2010/main" val="0"/>
@@ -3416,7 +4707,7 @@
                     </pic:cNvPicPr>
                   </pic:nvPicPr>
                   <pic:blipFill>
-                    <a:blip r:embed="rId19" cstate="print">
+                    <a:blip r:embed="rId21" cstate="print">
                       <a:extLst>
                         <a:ext uri="{28A0092B-C50C-407E-A947-70E740481C1C}">
                           <a14:useLocalDpi xmlns:a14="http://schemas.microsoft.com/office/drawing/2010/main" val="0"/>
@@ -3602,7 +4893,7 @@
                     </pic:cNvPicPr>
                   </pic:nvPicPr>
                   <pic:blipFill>
-                    <a:blip r:embed="rId20">
+                    <a:blip r:embed="rId22">
                       <a:extLst>
                         <a:ext uri="{28A0092B-C50C-407E-A947-70E740481C1C}">
                           <a14:useLocalDpi xmlns:a14="http://schemas.microsoft.com/office/drawing/2010/main" val="0"/>
@@ -3683,7 +4974,7 @@
                     </pic:cNvPicPr>
                   </pic:nvPicPr>
                   <pic:blipFill>
-                    <a:blip r:embed="rId21">
+                    <a:blip r:embed="rId23">
                       <a:extLst>
                         <a:ext uri="{28A0092B-C50C-407E-A947-70E740481C1C}">
                           <a14:useLocalDpi xmlns:a14="http://schemas.microsoft.com/office/drawing/2010/main" val="0"/>
@@ -3759,6 +5050,44 @@
     </w:sectPr>
   </w:body>
 </w:document>
+</file>
+
+<file path=word/endnotes.xml><?xml version="1.0" encoding="utf-8"?>
+<w:endnotes xmlns:wpc="http://schemas.microsoft.com/office/word/2010/wordprocessingCanvas" xmlns:cx="http://schemas.microsoft.com/office/drawing/2014/chartex" xmlns:cx1="http://schemas.microsoft.com/office/drawing/2015/9/8/chartex" xmlns:cx2="http://schemas.microsoft.com/office/drawing/2015/10/21/chartex" xmlns:cx3="http://schemas.microsoft.com/office/drawing/2016/5/9/chartex" xmlns:cx4="http://schemas.microsoft.com/office/drawing/2016/5/10/chartex" xmlns:cx5="http://schemas.microsoft.com/office/drawing/2016/5/11/chartex" xmlns:cx6="http://schemas.microsoft.com/office/drawing/2016/5/12/chartex" xmlns:cx7="http://schemas.microsoft.com/office/drawing/2016/5/13/chartex" xmlns:cx8="http://schemas.microsoft.com/office/drawing/2016/5/14/chartex" xmlns:mc="http://schemas.openxmlformats.org/markup-compatibility/2006" xmlns:aink="http://schemas.microsoft.com/office/drawing/2016/ink" xmlns:am3d="http://schemas.microsoft.com/office/drawing/2017/model3d" xmlns:o="urn:schemas-microsoft-com:office:office" xmlns:r="http://schemas.openxmlformats.org/officeDocument/2006/relationships" xmlns:m="http://schemas.openxmlformats.org/officeDocument/2006/math" xmlns:v="urn:schemas-microsoft-com:vml" xmlns:wp14="http://schemas.microsoft.com/office/word/2010/wordprocessingDrawing" xmlns:wp="http://schemas.openxmlformats.org/drawingml/2006/wordprocessingDrawing" xmlns:w10="urn:schemas-microsoft-com:office:word" xmlns:w="http://schemas.openxmlformats.org/wordprocessingml/2006/main" xmlns:w14="http://schemas.microsoft.com/office/word/2010/wordml" xmlns:w15="http://schemas.microsoft.com/office/word/2012/wordml" xmlns:w16cex="http://schemas.microsoft.com/office/word/2018/wordml/cex" xmlns:w16cid="http://schemas.microsoft.com/office/word/2016/wordml/cid" xmlns:w16="http://schemas.microsoft.com/office/word/2018/wordml" xmlns:w16sdtdh="http://schemas.microsoft.com/office/word/2020/wordml/sdtdatahash" xmlns:w16se="http://schemas.microsoft.com/office/word/2015/wordml/symex" xmlns:wpg="http://schemas.microsoft.com/office/word/2010/wordprocessingGroup" xmlns:wpi="http://schemas.microsoft.com/office/word/2010/wordprocessingInk" xmlns:wne="http://schemas.microsoft.com/office/word/2006/wordml" xmlns:wps="http://schemas.microsoft.com/office/word/2010/wordprocessingShape" mc:Ignorable="w14 w15 w16se w16cid w16 w16cex w16sdtdh wp14">
+  <w:endnote w:type="separator" w:id="-1">
+    <w:p>
+      <w:r>
+        <w:separator/>
+      </w:r>
+    </w:p>
+  </w:endnote>
+  <w:endnote w:type="continuationSeparator" w:id="0">
+    <w:p>
+      <w:r>
+        <w:continuationSeparator/>
+      </w:r>
+    </w:p>
+  </w:endnote>
+</w:endnotes>
+</file>
+
+<file path=word/footnotes.xml><?xml version="1.0" encoding="utf-8"?>
+<w:footnotes xmlns:wpc="http://schemas.microsoft.com/office/word/2010/wordprocessingCanvas" xmlns:cx="http://schemas.microsoft.com/office/drawing/2014/chartex" xmlns:cx1="http://schemas.microsoft.com/office/drawing/2015/9/8/chartex" xmlns:cx2="http://schemas.microsoft.com/office/drawing/2015/10/21/chartex" xmlns:cx3="http://schemas.microsoft.com/office/drawing/2016/5/9/chartex" xmlns:cx4="http://schemas.microsoft.com/office/drawing/2016/5/10/chartex" xmlns:cx5="http://schemas.microsoft.com/office/drawing/2016/5/11/chartex" xmlns:cx6="http://schemas.microsoft.com/office/drawing/2016/5/12/chartex" xmlns:cx7="http://schemas.microsoft.com/office/drawing/2016/5/13/chartex" xmlns:cx8="http://schemas.microsoft.com/office/drawing/2016/5/14/chartex" xmlns:mc="http://schemas.openxmlformats.org/markup-compatibility/2006" xmlns:aink="http://schemas.microsoft.com/office/drawing/2016/ink" xmlns:am3d="http://schemas.microsoft.com/office/drawing/2017/model3d" xmlns:o="urn:schemas-microsoft-com:office:office" xmlns:r="http://schemas.openxmlformats.org/officeDocument/2006/relationships" xmlns:m="http://schemas.openxmlformats.org/officeDocument/2006/math" xmlns:v="urn:schemas-microsoft-com:vml" xmlns:wp14="http://schemas.microsoft.com/office/word/2010/wordprocessingDrawing" xmlns:wp="http://schemas.openxmlformats.org/drawingml/2006/wordprocessingDrawing" xmlns:w10="urn:schemas-microsoft-com:office:word" xmlns:w="http://schemas.openxmlformats.org/wordprocessingml/2006/main" xmlns:w14="http://schemas.microsoft.com/office/word/2010/wordml" xmlns:w15="http://schemas.microsoft.com/office/word/2012/wordml" xmlns:w16cex="http://schemas.microsoft.com/office/word/2018/wordml/cex" xmlns:w16cid="http://schemas.microsoft.com/office/word/2016/wordml/cid" xmlns:w16="http://schemas.microsoft.com/office/word/2018/wordml" xmlns:w16sdtdh="http://schemas.microsoft.com/office/word/2020/wordml/sdtdatahash" xmlns:w16se="http://schemas.microsoft.com/office/word/2015/wordml/symex" xmlns:wpg="http://schemas.microsoft.com/office/word/2010/wordprocessingGroup" xmlns:wpi="http://schemas.microsoft.com/office/word/2010/wordprocessingInk" xmlns:wne="http://schemas.microsoft.com/office/word/2006/wordml" xmlns:wps="http://schemas.microsoft.com/office/word/2010/wordprocessingShape" mc:Ignorable="w14 w15 w16se w16cid w16 w16cex w16sdtdh wp14">
+  <w:footnote w:type="separator" w:id="-1">
+    <w:p>
+      <w:r>
+        <w:separator/>
+      </w:r>
+    </w:p>
+  </w:footnote>
+  <w:footnote w:type="continuationSeparator" w:id="0">
+    <w:p>
+      <w:r>
+        <w:continuationSeparator/>
+      </w:r>
+    </w:p>
+  </w:footnote>
+</w:footnotes>
 </file>
 
 <file path=word/numbering.xml><?xml version="1.0" encoding="utf-8"?>
@@ -4302,6 +5631,88 @@
       </w:tblBorders>
     </w:tblPr>
   </w:style>
+  <w:style w:type="character" w:styleId="a4">
+    <w:name w:val="Hyperlink"/>
+    <w:basedOn w:val="a0"/>
+    <w:rsid w:val="003740F5"/>
+    <w:rPr>
+      <w:color w:val="0563C1" w:themeColor="hyperlink"/>
+      <w:u w:val="single"/>
+    </w:rPr>
+  </w:style>
+  <w:style w:type="character" w:styleId="a5">
+    <w:name w:val="Unresolved Mention"/>
+    <w:basedOn w:val="a0"/>
+    <w:uiPriority w:val="99"/>
+    <w:semiHidden/>
+    <w:unhideWhenUsed/>
+    <w:rsid w:val="003740F5"/>
+    <w:rPr>
+      <w:color w:val="605E5C"/>
+      <w:shd w:val="clear" w:color="auto" w:fill="E1DFDD"/>
+    </w:rPr>
+  </w:style>
+  <w:style w:type="paragraph" w:styleId="a6">
+    <w:name w:val="header"/>
+    <w:basedOn w:val="a"/>
+    <w:link w:val="a7"/>
+    <w:rsid w:val="0009690D"/>
+    <w:pPr>
+      <w:pBdr>
+        <w:bottom w:val="single" w:sz="6" w:space="1" w:color="auto"/>
+      </w:pBdr>
+      <w:tabs>
+        <w:tab w:val="center" w:pos="4153"/>
+        <w:tab w:val="right" w:pos="8306"/>
+      </w:tabs>
+      <w:snapToGrid w:val="0"/>
+      <w:jc w:val="center"/>
+    </w:pPr>
+    <w:rPr>
+      <w:sz w:val="18"/>
+      <w:szCs w:val="18"/>
+    </w:rPr>
+  </w:style>
+  <w:style w:type="character" w:customStyle="1" w:styleId="a7">
+    <w:name w:val="页眉 字符"/>
+    <w:basedOn w:val="a0"/>
+    <w:link w:val="a6"/>
+    <w:rsid w:val="0009690D"/>
+    <w:rPr>
+      <w:kern w:val="2"/>
+      <w:sz w:val="18"/>
+      <w:szCs w:val="18"/>
+    </w:rPr>
+  </w:style>
+  <w:style w:type="paragraph" w:styleId="a8">
+    <w:name w:val="footer"/>
+    <w:basedOn w:val="a"/>
+    <w:link w:val="a9"/>
+    <w:rsid w:val="0009690D"/>
+    <w:pPr>
+      <w:tabs>
+        <w:tab w:val="center" w:pos="4153"/>
+        <w:tab w:val="right" w:pos="8306"/>
+      </w:tabs>
+      <w:snapToGrid w:val="0"/>
+      <w:jc w:val="left"/>
+    </w:pPr>
+    <w:rPr>
+      <w:sz w:val="18"/>
+      <w:szCs w:val="18"/>
+    </w:rPr>
+  </w:style>
+  <w:style w:type="character" w:customStyle="1" w:styleId="a9">
+    <w:name w:val="页脚 字符"/>
+    <w:basedOn w:val="a0"/>
+    <w:link w:val="a8"/>
+    <w:rsid w:val="0009690D"/>
+    <w:rPr>
+      <w:kern w:val="2"/>
+      <w:sz w:val="18"/>
+      <w:szCs w:val="18"/>
+    </w:rPr>
+  </w:style>
 </w:styles>
 </file>
 

</xml_diff>